<commit_message>
mises à jour Allégresse
</commit_message>
<xml_diff>
--- a/allegresse/allegresse.docx
+++ b/allegresse/allegresse.docx
@@ -378,7 +378,7 @@
       <w:pPr>
         <w:pStyle w:val="POEMES-Titredupome"/>
       </w:pPr>
-      <w:bookmarkStart w:id="11" w:name="_Toc218462841"/>
+      <w:bookmarkStart w:id="11" w:name="_Toc218482684"/>
       <w:bookmarkEnd w:id="8"/>
       <w:r>
         <w:lastRenderedPageBreak/>
@@ -568,7 +568,7 @@
         <w:t>’</w:t>
       </w:r>
       <w:r>
-        <w:t>il ne se mirent au tien,</w:t>
+        <w:t>il ne se mire au tien,</w:t>
       </w:r>
     </w:p>
     <w:p>
@@ -804,7 +804,7 @@
       <w:pPr>
         <w:pStyle w:val="POEMES-Titredupome"/>
       </w:pPr>
-      <w:bookmarkStart w:id="12" w:name="_Toc218462842"/>
+      <w:bookmarkStart w:id="12" w:name="_Toc218482685"/>
       <w:r>
         <w:lastRenderedPageBreak/>
         <w:t>Il vit</w:t>
@@ -1301,7 +1301,7 @@
       <w:pPr>
         <w:pStyle w:val="POEMES-Titredupome"/>
       </w:pPr>
-      <w:bookmarkStart w:id="13" w:name="_Toc218462843"/>
+      <w:bookmarkStart w:id="13" w:name="_Toc218482686"/>
       <w:r>
         <w:lastRenderedPageBreak/>
         <w:t>Sa grâce</w:t>
@@ -1466,7 +1466,7 @@
       <w:pPr>
         <w:pStyle w:val="POEMES-Titredupome"/>
       </w:pPr>
-      <w:bookmarkStart w:id="14" w:name="_Toc218462844"/>
+      <w:bookmarkStart w:id="14" w:name="_Toc218482687"/>
       <w:r>
         <w:lastRenderedPageBreak/>
         <w:t>Elle suffit (Sa grâce 2)</w:t>
@@ -1737,7 +1737,7 @@
       <w:pPr>
         <w:pStyle w:val="POEMES-Titredupome"/>
       </w:pPr>
-      <w:bookmarkStart w:id="15" w:name="_Toc218462845"/>
+      <w:bookmarkStart w:id="15" w:name="_Toc218482688"/>
       <w:r>
         <w:lastRenderedPageBreak/>
         <w:t>Je l</w:t>
@@ -2126,7 +2126,7 @@
       <w:pPr>
         <w:pStyle w:val="POEMES-Titredupome"/>
       </w:pPr>
-      <w:bookmarkStart w:id="16" w:name="_Toc218462846"/>
+      <w:bookmarkStart w:id="16" w:name="_Toc218482689"/>
       <w:r>
         <w:lastRenderedPageBreak/>
         <w:t>Matthieu 10</w:t>
@@ -2415,7 +2415,7 @@
       <w:pPr>
         <w:pStyle w:val="POEMES-Titredupome"/>
       </w:pPr>
-      <w:bookmarkStart w:id="17" w:name="_Toc218462847"/>
+      <w:bookmarkStart w:id="17" w:name="_Toc218482690"/>
       <w:r>
         <w:lastRenderedPageBreak/>
         <w:t>Allégresse</w:t>
@@ -2782,7 +2782,7 @@
       <w:pPr>
         <w:pStyle w:val="POEMES-Titredupome"/>
       </w:pPr>
-      <w:bookmarkStart w:id="18" w:name="_Toc218462848"/>
+      <w:bookmarkStart w:id="18" w:name="_Toc218482691"/>
       <w:r>
         <w:lastRenderedPageBreak/>
         <w:t>Un jeu dangereux</w:t>
@@ -3120,7 +3120,7 @@
       <w:pPr>
         <w:pStyle w:val="POEMES-Titredupome"/>
       </w:pPr>
-      <w:bookmarkStart w:id="19" w:name="_Toc218462849"/>
+      <w:bookmarkStart w:id="19" w:name="_Toc218482692"/>
       <w:r>
         <w:lastRenderedPageBreak/>
         <w:t>Déjà pliée</w:t>
@@ -3463,7 +3463,7 @@
       <w:pPr>
         <w:pStyle w:val="POEMES-Titredupome"/>
       </w:pPr>
-      <w:bookmarkStart w:id="20" w:name="_Toc218462850"/>
+      <w:bookmarkStart w:id="20" w:name="_Toc218482693"/>
       <w:r>
         <w:lastRenderedPageBreak/>
         <w:t>Casse-toi</w:t>
@@ -3960,7 +3960,7 @@
       <w:pPr>
         <w:pStyle w:val="POEMES-Titredupome"/>
       </w:pPr>
-      <w:bookmarkStart w:id="21" w:name="_Toc218462851"/>
+      <w:bookmarkStart w:id="21" w:name="_Toc218482694"/>
       <w:r>
         <w:lastRenderedPageBreak/>
         <w:t>L</w:t>
@@ -4455,7 +4455,7 @@
       <w:pPr>
         <w:pStyle w:val="POEMES-Titredupome"/>
       </w:pPr>
-      <w:bookmarkStart w:id="22" w:name="_Toc218462852"/>
+      <w:bookmarkStart w:id="22" w:name="_Toc218482695"/>
       <w:r>
         <w:lastRenderedPageBreak/>
         <w:t>Que tu parles</w:t>
@@ -4844,7 +4844,7 @@
       <w:pPr>
         <w:pStyle w:val="POEMES-Titredupome"/>
       </w:pPr>
-      <w:bookmarkStart w:id="23" w:name="_Toc218462853"/>
+      <w:bookmarkStart w:id="23" w:name="_Toc218482696"/>
       <w:r>
         <w:lastRenderedPageBreak/>
         <w:t>To you pretty lady (À Rebecca)</w:t>
@@ -5268,7 +5268,7 @@
       <w:pPr>
         <w:pStyle w:val="POEMES-Titredupome"/>
       </w:pPr>
-      <w:bookmarkStart w:id="24" w:name="_Toc218462854"/>
+      <w:bookmarkStart w:id="24" w:name="_Toc218482697"/>
       <w:r>
         <w:lastRenderedPageBreak/>
         <w:t>To you Beauty Queen</w:t>
@@ -5586,7 +5586,7 @@
       <w:pPr>
         <w:pStyle w:val="POEMES-Titredupome"/>
       </w:pPr>
-      <w:bookmarkStart w:id="26" w:name="_Toc218462855"/>
+      <w:bookmarkStart w:id="26" w:name="_Toc218482698"/>
       <w:r>
         <w:lastRenderedPageBreak/>
         <w:t>Je n</w:t>
@@ -6053,7 +6053,7 @@
       <w:pPr>
         <w:pStyle w:val="POEMES-Titredupome"/>
       </w:pPr>
-      <w:bookmarkStart w:id="27" w:name="_Toc218462856"/>
+      <w:bookmarkStart w:id="27" w:name="_Toc218482699"/>
       <w:r>
         <w:lastRenderedPageBreak/>
         <w:t>À la recherche de la centième brebis</w:t>
@@ -6351,29 +6351,6 @@
       </w:r>
       <w:r>
         <w:t> !</w:t>
-      </w:r>
-    </w:p>
-    <w:p>
-      <w:pPr>
-        <w:pStyle w:val="POEMES-Versdelastrophede4versoumoins"/>
-      </w:pPr>
-    </w:p>
-    <w:p>
-      <w:pPr>
-        <w:pStyle w:val="POEMES-Versdelastrophede4versoumoins"/>
-      </w:pPr>
-    </w:p>
-    <w:p>
-      <w:pPr>
-        <w:pStyle w:val="POEMES-Versdelastrophede4versoumoins"/>
-      </w:pPr>
-    </w:p>
-    <w:p>
-      <w:pPr>
-        <w:pStyle w:val="POEMES-Versdelastrophede4versoumoins"/>
-      </w:pPr>
-      <w:r>
-        <w:t xml:space="preserve"> </w:t>
       </w:r>
     </w:p>
     <w:p>
@@ -6395,6 +6372,27 @@
           <w:docGrid w:linePitch="360"/>
         </w:sectPr>
       </w:pPr>
+    </w:p>
+    <w:p>
+      <w:pPr>
+        <w:pStyle w:val="POEMES-Versdelastrophede4versoumoins"/>
+      </w:pPr>
+    </w:p>
+    <w:p>
+      <w:pPr>
+        <w:pStyle w:val="POEMES-Versdelastrophede4versoumoins"/>
+        <w:ind w:left="0" w:firstLine="0"/>
+        <w:sectPr>
+          <w:footnotePr>
+            <w:numRestart w:val="eachPage"/>
+          </w:footnotePr>
+          <w:pgSz w:w="8505" w:h="13041" w:code="188"/>
+          <w:pgMar w:top="1701" w:right="907" w:bottom="1134" w:left="1134" w:header="794" w:footer="567" w:gutter="0"/>
+          <w:cols w:space="708"/>
+          <w:titlePg/>
+          <w:docGrid w:linePitch="360"/>
+        </w:sectPr>
+      </w:pPr>
       <w:r>
         <w:t> </w:t>
       </w:r>
@@ -6403,7 +6401,7 @@
       <w:pPr>
         <w:pStyle w:val="Titre1"/>
       </w:pPr>
-      <w:bookmarkStart w:id="28" w:name="_Toc218462857"/>
+      <w:bookmarkStart w:id="28" w:name="_Toc218482700"/>
       <w:r>
         <w:lastRenderedPageBreak/>
         <w:t>Allégresse</w:t>
@@ -6468,7 +6466,7 @@
           <w:r>
             <w:fldChar w:fldCharType="separate"/>
           </w:r>
-          <w:hyperlink w:anchor="_Toc218462841" w:history="1">
+          <w:hyperlink w:anchor="_Toc218482684" w:history="1">
             <w:r>
               <w:rPr>
                 <w:rStyle w:val="Lienhypertexte"/>
@@ -6495,7 +6493,7 @@
                 <w:noProof/>
                 <w:webHidden/>
               </w:rPr>
-              <w:instrText xml:space="preserve"> PAGEREF _Toc218462841 \h </w:instrText>
+              <w:instrText xml:space="preserve"> PAGEREF _Toc218482684 \h </w:instrText>
             </w:r>
             <w:r>
               <w:rPr>
@@ -6541,7 +6539,7 @@
               <w14:ligatures w14:val="standardContextual"/>
             </w:rPr>
           </w:pPr>
-          <w:hyperlink w:anchor="_Toc218462842" w:history="1">
+          <w:hyperlink w:anchor="_Toc218482685" w:history="1">
             <w:r>
               <w:rPr>
                 <w:rStyle w:val="Lienhypertexte"/>
@@ -6568,7 +6566,7 @@
                 <w:noProof/>
                 <w:webHidden/>
               </w:rPr>
-              <w:instrText xml:space="preserve"> PAGEREF _Toc218462842 \h </w:instrText>
+              <w:instrText xml:space="preserve"> PAGEREF _Toc218482685 \h </w:instrText>
             </w:r>
             <w:r>
               <w:rPr>
@@ -6614,7 +6612,7 @@
               <w14:ligatures w14:val="standardContextual"/>
             </w:rPr>
           </w:pPr>
-          <w:hyperlink w:anchor="_Toc218462843" w:history="1">
+          <w:hyperlink w:anchor="_Toc218482686" w:history="1">
             <w:r>
               <w:rPr>
                 <w:rStyle w:val="Lienhypertexte"/>
@@ -6641,7 +6639,7 @@
                 <w:noProof/>
                 <w:webHidden/>
               </w:rPr>
-              <w:instrText xml:space="preserve"> PAGEREF _Toc218462843 \h </w:instrText>
+              <w:instrText xml:space="preserve"> PAGEREF _Toc218482686 \h </w:instrText>
             </w:r>
             <w:r>
               <w:rPr>
@@ -6687,7 +6685,7 @@
               <w14:ligatures w14:val="standardContextual"/>
             </w:rPr>
           </w:pPr>
-          <w:hyperlink w:anchor="_Toc218462844" w:history="1">
+          <w:hyperlink w:anchor="_Toc218482687" w:history="1">
             <w:r>
               <w:rPr>
                 <w:rStyle w:val="Lienhypertexte"/>
@@ -6714,7 +6712,7 @@
                 <w:noProof/>
                 <w:webHidden/>
               </w:rPr>
-              <w:instrText xml:space="preserve"> PAGEREF _Toc218462844 \h </w:instrText>
+              <w:instrText xml:space="preserve"> PAGEREF _Toc218482687 \h </w:instrText>
             </w:r>
             <w:r>
               <w:rPr>
@@ -6760,7 +6758,7 @@
               <w14:ligatures w14:val="standardContextual"/>
             </w:rPr>
           </w:pPr>
-          <w:hyperlink w:anchor="_Toc218462845" w:history="1">
+          <w:hyperlink w:anchor="_Toc218482688" w:history="1">
             <w:r>
               <w:rPr>
                 <w:rStyle w:val="Lienhypertexte"/>
@@ -6787,7 +6785,7 @@
                 <w:noProof/>
                 <w:webHidden/>
               </w:rPr>
-              <w:instrText xml:space="preserve"> PAGEREF _Toc218462845 \h </w:instrText>
+              <w:instrText xml:space="preserve"> PAGEREF _Toc218482688 \h </w:instrText>
             </w:r>
             <w:r>
               <w:rPr>
@@ -6833,7 +6831,7 @@
               <w14:ligatures w14:val="standardContextual"/>
             </w:rPr>
           </w:pPr>
-          <w:hyperlink w:anchor="_Toc218462846" w:history="1">
+          <w:hyperlink w:anchor="_Toc218482689" w:history="1">
             <w:r>
               <w:rPr>
                 <w:rStyle w:val="Lienhypertexte"/>
@@ -6860,7 +6858,7 @@
                 <w:noProof/>
                 <w:webHidden/>
               </w:rPr>
-              <w:instrText xml:space="preserve"> PAGEREF _Toc218462846 \h </w:instrText>
+              <w:instrText xml:space="preserve"> PAGEREF _Toc218482689 \h </w:instrText>
             </w:r>
             <w:r>
               <w:rPr>
@@ -6906,7 +6904,7 @@
               <w14:ligatures w14:val="standardContextual"/>
             </w:rPr>
           </w:pPr>
-          <w:hyperlink w:anchor="_Toc218462847" w:history="1">
+          <w:hyperlink w:anchor="_Toc218482690" w:history="1">
             <w:r>
               <w:rPr>
                 <w:rStyle w:val="Lienhypertexte"/>
@@ -6933,7 +6931,7 @@
                 <w:noProof/>
                 <w:webHidden/>
               </w:rPr>
-              <w:instrText xml:space="preserve"> PAGEREF _Toc218462847 \h </w:instrText>
+              <w:instrText xml:space="preserve"> PAGEREF _Toc218482690 \h </w:instrText>
             </w:r>
             <w:r>
               <w:rPr>
@@ -6979,7 +6977,7 @@
               <w14:ligatures w14:val="standardContextual"/>
             </w:rPr>
           </w:pPr>
-          <w:hyperlink w:anchor="_Toc218462848" w:history="1">
+          <w:hyperlink w:anchor="_Toc218482691" w:history="1">
             <w:r>
               <w:rPr>
                 <w:rStyle w:val="Lienhypertexte"/>
@@ -7006,7 +7004,7 @@
                 <w:noProof/>
                 <w:webHidden/>
               </w:rPr>
-              <w:instrText xml:space="preserve"> PAGEREF _Toc218462848 \h </w:instrText>
+              <w:instrText xml:space="preserve"> PAGEREF _Toc218482691 \h </w:instrText>
             </w:r>
             <w:r>
               <w:rPr>
@@ -7052,7 +7050,7 @@
               <w14:ligatures w14:val="standardContextual"/>
             </w:rPr>
           </w:pPr>
-          <w:hyperlink w:anchor="_Toc218462849" w:history="1">
+          <w:hyperlink w:anchor="_Toc218482692" w:history="1">
             <w:r>
               <w:rPr>
                 <w:rStyle w:val="Lienhypertexte"/>
@@ -7079,7 +7077,7 @@
                 <w:noProof/>
                 <w:webHidden/>
               </w:rPr>
-              <w:instrText xml:space="preserve"> PAGEREF _Toc218462849 \h </w:instrText>
+              <w:instrText xml:space="preserve"> PAGEREF _Toc218482692 \h </w:instrText>
             </w:r>
             <w:r>
               <w:rPr>
@@ -7125,7 +7123,7 @@
               <w14:ligatures w14:val="standardContextual"/>
             </w:rPr>
           </w:pPr>
-          <w:hyperlink w:anchor="_Toc218462850" w:history="1">
+          <w:hyperlink w:anchor="_Toc218482693" w:history="1">
             <w:r>
               <w:rPr>
                 <w:rStyle w:val="Lienhypertexte"/>
@@ -7152,7 +7150,7 @@
                 <w:noProof/>
                 <w:webHidden/>
               </w:rPr>
-              <w:instrText xml:space="preserve"> PAGEREF _Toc218462850 \h </w:instrText>
+              <w:instrText xml:space="preserve"> PAGEREF _Toc218482693 \h </w:instrText>
             </w:r>
             <w:r>
               <w:rPr>
@@ -7198,7 +7196,7 @@
               <w14:ligatures w14:val="standardContextual"/>
             </w:rPr>
           </w:pPr>
-          <w:hyperlink w:anchor="_Toc218462851" w:history="1">
+          <w:hyperlink w:anchor="_Toc218482694" w:history="1">
             <w:r>
               <w:rPr>
                 <w:rStyle w:val="Lienhypertexte"/>
@@ -7225,7 +7223,7 @@
                 <w:noProof/>
                 <w:webHidden/>
               </w:rPr>
-              <w:instrText xml:space="preserve"> PAGEREF _Toc218462851 \h </w:instrText>
+              <w:instrText xml:space="preserve"> PAGEREF _Toc218482694 \h </w:instrText>
             </w:r>
             <w:r>
               <w:rPr>
@@ -7271,7 +7269,7 @@
               <w14:ligatures w14:val="standardContextual"/>
             </w:rPr>
           </w:pPr>
-          <w:hyperlink w:anchor="_Toc218462852" w:history="1">
+          <w:hyperlink w:anchor="_Toc218482695" w:history="1">
             <w:r>
               <w:rPr>
                 <w:rStyle w:val="Lienhypertexte"/>
@@ -7298,7 +7296,7 @@
                 <w:noProof/>
                 <w:webHidden/>
               </w:rPr>
-              <w:instrText xml:space="preserve"> PAGEREF _Toc218462852 \h </w:instrText>
+              <w:instrText xml:space="preserve"> PAGEREF _Toc218482695 \h </w:instrText>
             </w:r>
             <w:r>
               <w:rPr>
@@ -7344,7 +7342,7 @@
               <w14:ligatures w14:val="standardContextual"/>
             </w:rPr>
           </w:pPr>
-          <w:hyperlink w:anchor="_Toc218462853" w:history="1">
+          <w:hyperlink w:anchor="_Toc218482696" w:history="1">
             <w:r>
               <w:rPr>
                 <w:rStyle w:val="Lienhypertexte"/>
@@ -7371,7 +7369,7 @@
                 <w:noProof/>
                 <w:webHidden/>
               </w:rPr>
-              <w:instrText xml:space="preserve"> PAGEREF _Toc218462853 \h </w:instrText>
+              <w:instrText xml:space="preserve"> PAGEREF _Toc218482696 \h </w:instrText>
             </w:r>
             <w:r>
               <w:rPr>
@@ -7417,7 +7415,7 @@
               <w14:ligatures w14:val="standardContextual"/>
             </w:rPr>
           </w:pPr>
-          <w:hyperlink w:anchor="_Toc218462854" w:history="1">
+          <w:hyperlink w:anchor="_Toc218482697" w:history="1">
             <w:r>
               <w:rPr>
                 <w:rStyle w:val="Lienhypertexte"/>
@@ -7444,7 +7442,7 @@
                 <w:noProof/>
                 <w:webHidden/>
               </w:rPr>
-              <w:instrText xml:space="preserve"> PAGEREF _Toc218462854 \h </w:instrText>
+              <w:instrText xml:space="preserve"> PAGEREF _Toc218482697 \h </w:instrText>
             </w:r>
             <w:r>
               <w:rPr>
@@ -7490,7 +7488,7 @@
               <w14:ligatures w14:val="standardContextual"/>
             </w:rPr>
           </w:pPr>
-          <w:hyperlink w:anchor="_Toc218462855" w:history="1">
+          <w:hyperlink w:anchor="_Toc218482698" w:history="1">
             <w:r>
               <w:rPr>
                 <w:rStyle w:val="Lienhypertexte"/>
@@ -7517,7 +7515,7 @@
                 <w:noProof/>
                 <w:webHidden/>
               </w:rPr>
-              <w:instrText xml:space="preserve"> PAGEREF _Toc218462855 \h </w:instrText>
+              <w:instrText xml:space="preserve"> PAGEREF _Toc218482698 \h </w:instrText>
             </w:r>
             <w:r>
               <w:rPr>
@@ -7563,7 +7561,7 @@
               <w14:ligatures w14:val="standardContextual"/>
             </w:rPr>
           </w:pPr>
-          <w:hyperlink w:anchor="_Toc218462856" w:history="1">
+          <w:hyperlink w:anchor="_Toc218482699" w:history="1">
             <w:r>
               <w:rPr>
                 <w:rStyle w:val="Lienhypertexte"/>
@@ -7590,7 +7588,7 @@
                 <w:noProof/>
                 <w:webHidden/>
               </w:rPr>
-              <w:instrText xml:space="preserve"> PAGEREF _Toc218462856 \h </w:instrText>
+              <w:instrText xml:space="preserve"> PAGEREF _Toc218482699 \h </w:instrText>
             </w:r>
             <w:r>
               <w:rPr>
@@ -7636,7 +7634,7 @@
               <w14:ligatures w14:val="standardContextual"/>
             </w:rPr>
           </w:pPr>
-          <w:hyperlink w:anchor="_Toc218462857" w:history="1">
+          <w:hyperlink w:anchor="_Toc218482700" w:history="1">
             <w:r>
               <w:rPr>
                 <w:rStyle w:val="Lienhypertexte"/>
@@ -7659,7 +7657,7 @@
               <w:rPr>
                 <w:webHidden/>
               </w:rPr>
-              <w:instrText xml:space="preserve"> PAGEREF _Toc218462857 \h </w:instrText>
+              <w:instrText xml:space="preserve"> PAGEREF _Toc218482700 \h </w:instrText>
             </w:r>
             <w:r>
               <w:rPr>

</xml_diff>